<commit_message>
Stochastic Irregular Expenses Feature
</commit_message>
<xml_diff>
--- a/docs/Retirement_Calculator_User_Guide_v15_2.docx
+++ b/docs/Retirement_Calculator_User_Guide_v15_2.docx
@@ -143,6 +143,14 @@
     </w:p>
     <w:sdt>
       <w:sdtPr>
+        <w:rPr>
+          <w:rFonts w:asciiTheme="minorHAnsi" w:eastAsiaTheme="minorEastAsia" w:hAnsiTheme="minorHAnsi" w:cstheme="minorBidi"/>
+          <w:b w:val="0"/>
+          <w:bCs w:val="0"/>
+          <w:color w:val="auto"/>
+          <w:sz w:val="22"/>
+          <w:szCs w:val="22"/>
+        </w:rPr>
         <w:id w:val="-1667708883"/>
         <w:docPartObj>
           <w:docPartGallery w:val="Table of Contents"/>
@@ -151,11 +159,7 @@
       </w:sdtPr>
       <w:sdtEndPr>
         <w:rPr>
-          <w:rFonts w:asciiTheme="minorHAnsi" w:eastAsiaTheme="minorEastAsia" w:hAnsiTheme="minorHAnsi" w:cstheme="minorBidi"/>
           <w:noProof/>
-          <w:color w:val="auto"/>
-          <w:sz w:val="22"/>
-          <w:szCs w:val="22"/>
         </w:rPr>
       </w:sdtEndPr>
       <w:sdtContent>
@@ -5754,12 +5758,7 @@
     </w:p>
     <w:p>
       <w:r>
-        <w:t>• Sequencing Buffer: Cash/bonds for sequence risk (optional, default $0)</w:t>
-      </w:r>
-    </w:p>
-    <w:p>
-      <w:r>
-        <w:t>• Cash Account: Emergency fund (optional, default $0)</w:t>
+        <w:t>• Sequencing Buffer: Cash for sequence risk</w:t>
       </w:r>
     </w:p>
     <w:p>
@@ -5772,12 +5771,47 @@
     </w:p>
     <w:p>
       <w:r>
-        <w:t>• Base Annual Spending: Essential + discretionary spending in retirement</w:t>
-      </w:r>
-    </w:p>
-    <w:p>
-      <w:r>
-        <w:t>• Spending Pattern: Choose constant, declining, or smile (U-shaped)</w:t>
+        <w:t xml:space="preserve">• Base Annual Spending: </w:t>
+      </w:r>
+      <w:r>
+        <w:t>Essential</w:t>
+      </w:r>
+      <w:r>
+        <w:t xml:space="preserve"> </w:t>
+      </w:r>
+      <w:r>
+        <w:t xml:space="preserve">plus discretionary </w:t>
+      </w:r>
+      <w:r>
+        <w:t xml:space="preserve">spending </w:t>
+      </w:r>
+      <w:proofErr w:type="gramStart"/>
+      <w:r>
+        <w:t>in</w:t>
+      </w:r>
+      <w:proofErr w:type="gramEnd"/>
+      <w:r>
+        <w:t xml:space="preserve"> retirement</w:t>
+      </w:r>
+    </w:p>
+    <w:p>
+      <w:r>
+        <w:t>• Spending Pattern: Choose constant</w:t>
+      </w:r>
+      <w:r>
+        <w:t xml:space="preserve"> (increasing with CPI) or</w:t>
+      </w:r>
+      <w:r>
+        <w:t xml:space="preserve"> </w:t>
+      </w:r>
+      <w:r>
+        <w:t>declining</w:t>
+      </w:r>
+      <w:r>
+        <w:t xml:space="preserve"> (U-shaped)</w:t>
+      </w:r>
+      <w:r>
+        <w:t xml:space="preserve"> (based on JP Morgan research)</w:t>
       </w:r>
     </w:p>
     <w:p>
@@ -5996,7 +6030,7 @@
         <w:t xml:space="preserve">Sequencing Buffer: </w:t>
       </w:r>
       <w:r>
-        <w:t>Conservative allocation (cash/bonds) earning fixed 3% real return. Provides protection against sequence-of-returns risk by funding spending during market downturns. Typical: 1-2 years spending.</w:t>
+        <w:t>Conservative allocation (cash) earning fixed 3% real return. Provides protection against sequence-of-returns risk by funding spending during market downturns. Typical: 1-2 years spending.</w:t>
       </w:r>
     </w:p>
     <w:p>
@@ -6007,7 +6041,18 @@
         <w:t xml:space="preserve">Cash Account: </w:t>
       </w:r>
       <w:r>
-        <w:t>Emergency fund earning 3% real. Accessed first in withdrawal hierarchy. Typical: 6-12 months expenses.</w:t>
+        <w:t xml:space="preserve">Emergency fund earning 3% real. Accessed first in withdrawal hierarchy. </w:t>
+      </w:r>
+      <w:r>
+        <w:t xml:space="preserve">Holds overflow cash when pension income plus minimum super drawdowns </w:t>
+      </w:r>
+      <w:proofErr w:type="gramStart"/>
+      <w:r>
+        <w:t>exceed</w:t>
+      </w:r>
+      <w:proofErr w:type="gramEnd"/>
+      <w:r>
+        <w:t xml:space="preserve"> expenses.</w:t>
       </w:r>
     </w:p>
     <w:p>
@@ -6047,7 +6092,13 @@
     </w:p>
     <w:p>
       <w:r>
-        <w:t>Essential plus discretionary expenses in retirement. Automatically indexed to inflation each year. Include: groceries, utilities, transport, entertainment, travel, insurance, rates. Exclude: mortgage (use debt repayment), aged care (modeled separately), one-off expenses.</w:t>
+        <w:t>Essential plus discretionary expenses in retirement. Automatically indexed to inflation each year. Include: groceries, utilities, transport, entertainment, travel, insurance, rates. Exclude: mortgage (use debt repayment), aged care (modeled separately), one-off expenses</w:t>
+      </w:r>
+      <w:r>
+        <w:t>, and splurge spending</w:t>
+      </w:r>
+      <w:r>
+        <w:t>.</w:t>
       </w:r>
     </w:p>
     <w:p>
@@ -6065,21 +6116,37 @@
         <w:rPr>
           <w:b/>
         </w:rPr>
-        <w:t xml:space="preserve">Constant (default): </w:t>
-      </w:r>
-      <w:r>
-        <w:t>Spending increases with inflation only. Suitable for steady retirement lifestyle.</w:t>
-      </w:r>
-    </w:p>
-    <w:p>
+        <w:t>C</w:t>
+      </w:r>
       <w:r>
         <w:rPr>
           <w:b/>
         </w:rPr>
-        <w:t xml:space="preserve">Declining: </w:t>
-      </w:r>
-      <w:r>
-        <w:t>Spending decreases 1% per year in real terms. Models reduced activity as you age. Base $100k becomes $98k, $96k, $94k... in real terms.</w:t>
+        <w:t>PI (Level):</w:t>
+      </w:r>
+      <w:r>
+        <w:rPr>
+          <w:bCs/>
+        </w:rPr>
+        <w:t xml:space="preserve"> Constant</w:t>
+      </w:r>
+      <w:r>
+        <w:rPr>
+          <w:bCs/>
+        </w:rPr>
+        <w:t xml:space="preserve"> </w:t>
+      </w:r>
+      <w:r>
+        <w:t>s</w:t>
+      </w:r>
+      <w:r>
+        <w:t>pending</w:t>
+      </w:r>
+      <w:r>
+        <w:t xml:space="preserve"> adjusted for</w:t>
+      </w:r>
+      <w:r>
+        <w:t xml:space="preserve"> inflation only.</w:t>
       </w:r>
     </w:p>
     <w:p>
@@ -6087,10 +6154,25 @@
         <w:rPr>
           <w:b/>
         </w:rPr>
-        <w:t xml:space="preserve">Smile (U-shaped): </w:t>
-      </w:r>
-      <w:r>
-        <w:t>Higher early and late, lower in middle years. Reflects active early retirement (travel), reduced mid-years, then increased late costs (health, support).</w:t>
+        <w:t>JP Morgan (Declining)</w:t>
+      </w:r>
+      <w:r>
+        <w:rPr>
+          <w:b/>
+        </w:rPr>
+        <w:t>:</w:t>
+      </w:r>
+      <w:r>
+        <w:rPr>
+          <w:b/>
+        </w:rPr>
+        <w:t xml:space="preserve"> </w:t>
+      </w:r>
+      <w:r>
+        <w:t>Spending curve declines gradually with age (relative to CPI) with an increase in the later years (due to aged health costs)</w:t>
+      </w:r>
+      <w:r>
+        <w:t>.</w:t>
       </w:r>
     </w:p>
     <w:p>
@@ -6105,7 +6187,13 @@
     </w:p>
     <w:p>
       <w:r>
-        <w:t>Additional spending for major purchases or lifestyle upgrades. Configure start age, duration, annual amount, and ramp-down period. Example: $30k/year for 10 years starting at 65 for travel, ramping down over final 3 years.</w:t>
+        <w:t>Additional spending for major purchases or lifestyle upgrades. Configure start age, duration, annual amount, and ramp-down period. Example: $30k/year for 10 years starting at 65 for</w:t>
+      </w:r>
+      <w:r>
+        <w:t xml:space="preserve"> international</w:t>
+      </w:r>
+      <w:r>
+        <w:t xml:space="preserve"> travel, ramping down over final 3 years.</w:t>
       </w:r>
     </w:p>
     <w:p>
@@ -6131,7 +6219,13 @@
     </w:p>
     <w:p>
       <w:r>
-        <w:t>Enter annual pension amount from Commonwealth Superannuation schemes or other defined benefit pensions. Automatically indexed to CPI each year. Starts at retirement age. For couples, enter individual amounts in couple tracking mode.</w:t>
+        <w:t xml:space="preserve">Enter annual pension amount </w:t>
+      </w:r>
+      <w:r>
+        <w:t xml:space="preserve">(net of tax) </w:t>
+      </w:r>
+      <w:r>
+        <w:t>from Commonwealth Superannuation schemes or other defined benefit pensions. Automatically indexed to CPI each year. Starts at retirement age. For couples, enter individual amounts in couple tracking mode.</w:t>
       </w:r>
     </w:p>
     <w:p>
@@ -6305,12 +6399,36 @@
     </w:p>
     <w:p>
       <w:r>
-        <w:t>Year 1: Tim is 60 (retired), Simone is 61 (working, earning pre-retirement income)</w:t>
-      </w:r>
-    </w:p>
-    <w:p>
-      <w:r>
-        <w:t>Year 6: Tim is 65, Simone is 66 (just retired, pension starts)</w:t>
+        <w:t xml:space="preserve">Year 1: </w:t>
+      </w:r>
+      <w:r>
+        <w:t>Partner 1</w:t>
+      </w:r>
+      <w:r>
+        <w:t xml:space="preserve"> is 60 (retired), </w:t>
+      </w:r>
+      <w:r>
+        <w:t>Partner 2</w:t>
+      </w:r>
+      <w:r>
+        <w:t xml:space="preserve"> is 61 (working, earning pre-retirement income)</w:t>
+      </w:r>
+    </w:p>
+    <w:p>
+      <w:r>
+        <w:t xml:space="preserve">Year 6: </w:t>
+      </w:r>
+      <w:r>
+        <w:t>Partner 1</w:t>
+      </w:r>
+      <w:r>
+        <w:t xml:space="preserve"> is 65, </w:t>
+      </w:r>
+      <w:r>
+        <w:t>Partner 2</w:t>
+      </w:r>
+      <w:r>
+        <w:t xml:space="preserve"> is 66 (just retired, pension starts)</w:t>
       </w:r>
     </w:p>
     <w:p>
@@ -6404,6 +6522,9 @@
       <w:r>
         <w:t>Standard couple scenario (default)</w:t>
       </w:r>
+      <w:r>
+        <w:t>. Both partners are alive for the duration of the scenario.</w:t>
+      </w:r>
     </w:p>
     <w:p>
       <w:r>
@@ -6421,6 +6542,7 @@
         <w:rPr>
           <w:b/>
         </w:rPr>
+        <w:lastRenderedPageBreak/>
         <w:t xml:space="preserve">Partner 2 Dies: </w:t>
       </w:r>
       <w:r>
@@ -6433,7 +6555,6 @@
       </w:pPr>
       <w:bookmarkStart w:id="30" w:name="_Toc221182734"/>
       <w:r>
-        <w:lastRenderedPageBreak/>
         <w:t>Age Pension for Couples</w:t>
       </w:r>
       <w:bookmarkEnd w:id="30"/>
@@ -6501,7 +6622,7 @@
     </w:p>
     <w:p>
       <w:r>
-        <w:t>Model major one-time costs outside regular spending: home renovations, vehicle purchases, travel. Configure description, age when expense occurs, and amount. Expenses automatically indexed to inflation from Year 1 to occurrence year.</w:t>
+        <w:t xml:space="preserve">Model major one-time costs outside regular spending: home renovations, vehicle purchases, travel. Configure description, age when expense occurs, and amount. </w:t>
       </w:r>
     </w:p>
     <w:p>
@@ -6525,17 +6646,6 @@
       </w:r>
     </w:p>
     <w:p>
-      <w:r>
-        <w:rPr>
-          <w:b/>
-        </w:rPr>
-        <w:t xml:space="preserve">Integration: </w:t>
-      </w:r>
-      <w:r>
-        <w:t>Debt payments included in annual spending. Interest and principal tracked separately in CSV export.</w:t>
-      </w:r>
-    </w:p>
-    <w:p>
       <w:pPr>
         <w:pStyle w:val="Heading2"/>
       </w:pPr>
@@ -6563,7 +6673,13 @@
         <w:t xml:space="preserve">RAD (Refundable Accommodation Deposit): </w:t>
       </w:r>
       <w:r>
-        <w:t>Lump sum paid on entry (typical: $400k-$550k). Refunded when exiting care. Withdrawn proportionally from partner super balances.</w:t>
+        <w:t>Lump sum paid on entry (typical: $400k-$550k). Refunded when exiting care. Withdrawn from</w:t>
+      </w:r>
+      <w:r>
+        <w:t>, and refunded to,</w:t>
+      </w:r>
+      <w:r>
+        <w:t xml:space="preserve"> super balance.</w:t>
       </w:r>
     </w:p>
     <w:p>
@@ -6640,6 +6756,16 @@
       </w:r>
     </w:p>
     <w:p>
+      <w:proofErr w:type="gramStart"/>
+      <w:r>
+        <w:t>Used</w:t>
+      </w:r>
+      <w:proofErr w:type="gramEnd"/>
+      <w:r>
+        <w:t xml:space="preserve"> to demonstrate the impact of adjusting spending when markets perform poorly. Should be used with caution.  The algorithm may drive spending below bare minimum expenses.</w:t>
+      </w:r>
+    </w:p>
+    <w:p>
       <w:pPr>
         <w:pStyle w:val="Heading3"/>
       </w:pPr>
@@ -6690,6 +6816,23 @@
         <w:t>• Not suitable if committed to fixed expenses</w:t>
       </w:r>
     </w:p>
+    <w:p>
+      <w:r>
+        <w:t xml:space="preserve">• </w:t>
+      </w:r>
+      <w:r>
+        <w:t xml:space="preserve">May result in unrealistic spending </w:t>
+      </w:r>
+      <w:proofErr w:type="gramStart"/>
+      <w:r>
+        <w:t>in order to</w:t>
+      </w:r>
+      <w:proofErr w:type="gramEnd"/>
+      <w:r>
+        <w:t xml:space="preserve"> achieve portfolio longevity</w:t>
+      </w:r>
+    </w:p>
+    <w:p/>
     <w:p>
       <w:r>
         <w:br w:type="page"/>
@@ -7330,7 +7473,7 @@
     </w:p>
     <w:p>
       <w:r>
-        <w:t>Annual income (green) vs spending (red). Income sources: pension, age pension, investment returns. Spending includes: base, splurge, aged care, debt payments. Gap filled by portfolio withdrawals.</w:t>
+        <w:t>Annual income (green) vs spending (red). Income sources: pension, age pension. Spending includes: base, splurge, aged care, debt payments. Gap filled by portfolio withdrawals.</w:t>
       </w:r>
     </w:p>
     <w:p>
@@ -8038,6 +8181,232 @@
       </w:rPr>
     </w:lvl>
   </w:abstractNum>
+  <w:abstractNum w:abstractNumId="9" w15:restartNumberingAfterBreak="0">
+    <w:nsid w:val="2531716F"/>
+    <w:multiLevelType w:val="hybridMultilevel"/>
+    <w:tmpl w:val="E318D108"/>
+    <w:lvl w:ilvl="0" w:tplc="0C090001">
+      <w:start w:val="1"/>
+      <w:numFmt w:val="bullet"/>
+      <w:lvlText w:val=""/>
+      <w:lvlJc w:val="left"/>
+      <w:pPr>
+        <w:ind w:left="720" w:hanging="360"/>
+      </w:pPr>
+      <w:rPr>
+        <w:rFonts w:ascii="Symbol" w:hAnsi="Symbol" w:hint="default"/>
+      </w:rPr>
+    </w:lvl>
+    <w:lvl w:ilvl="1" w:tplc="0C090003" w:tentative="1">
+      <w:start w:val="1"/>
+      <w:numFmt w:val="bullet"/>
+      <w:lvlText w:val="o"/>
+      <w:lvlJc w:val="left"/>
+      <w:pPr>
+        <w:ind w:left="1440" w:hanging="360"/>
+      </w:pPr>
+      <w:rPr>
+        <w:rFonts w:ascii="Courier New" w:hAnsi="Courier New" w:cs="Courier New" w:hint="default"/>
+      </w:rPr>
+    </w:lvl>
+    <w:lvl w:ilvl="2" w:tplc="0C090005" w:tentative="1">
+      <w:start w:val="1"/>
+      <w:numFmt w:val="bullet"/>
+      <w:lvlText w:val=""/>
+      <w:lvlJc w:val="left"/>
+      <w:pPr>
+        <w:ind w:left="2160" w:hanging="360"/>
+      </w:pPr>
+      <w:rPr>
+        <w:rFonts w:ascii="Wingdings" w:hAnsi="Wingdings" w:hint="default"/>
+      </w:rPr>
+    </w:lvl>
+    <w:lvl w:ilvl="3" w:tplc="0C090001" w:tentative="1">
+      <w:start w:val="1"/>
+      <w:numFmt w:val="bullet"/>
+      <w:lvlText w:val=""/>
+      <w:lvlJc w:val="left"/>
+      <w:pPr>
+        <w:ind w:left="2880" w:hanging="360"/>
+      </w:pPr>
+      <w:rPr>
+        <w:rFonts w:ascii="Symbol" w:hAnsi="Symbol" w:hint="default"/>
+      </w:rPr>
+    </w:lvl>
+    <w:lvl w:ilvl="4" w:tplc="0C090003" w:tentative="1">
+      <w:start w:val="1"/>
+      <w:numFmt w:val="bullet"/>
+      <w:lvlText w:val="o"/>
+      <w:lvlJc w:val="left"/>
+      <w:pPr>
+        <w:ind w:left="3600" w:hanging="360"/>
+      </w:pPr>
+      <w:rPr>
+        <w:rFonts w:ascii="Courier New" w:hAnsi="Courier New" w:cs="Courier New" w:hint="default"/>
+      </w:rPr>
+    </w:lvl>
+    <w:lvl w:ilvl="5" w:tplc="0C090005" w:tentative="1">
+      <w:start w:val="1"/>
+      <w:numFmt w:val="bullet"/>
+      <w:lvlText w:val=""/>
+      <w:lvlJc w:val="left"/>
+      <w:pPr>
+        <w:ind w:left="4320" w:hanging="360"/>
+      </w:pPr>
+      <w:rPr>
+        <w:rFonts w:ascii="Wingdings" w:hAnsi="Wingdings" w:hint="default"/>
+      </w:rPr>
+    </w:lvl>
+    <w:lvl w:ilvl="6" w:tplc="0C090001" w:tentative="1">
+      <w:start w:val="1"/>
+      <w:numFmt w:val="bullet"/>
+      <w:lvlText w:val=""/>
+      <w:lvlJc w:val="left"/>
+      <w:pPr>
+        <w:ind w:left="5040" w:hanging="360"/>
+      </w:pPr>
+      <w:rPr>
+        <w:rFonts w:ascii="Symbol" w:hAnsi="Symbol" w:hint="default"/>
+      </w:rPr>
+    </w:lvl>
+    <w:lvl w:ilvl="7" w:tplc="0C090003" w:tentative="1">
+      <w:start w:val="1"/>
+      <w:numFmt w:val="bullet"/>
+      <w:lvlText w:val="o"/>
+      <w:lvlJc w:val="left"/>
+      <w:pPr>
+        <w:ind w:left="5760" w:hanging="360"/>
+      </w:pPr>
+      <w:rPr>
+        <w:rFonts w:ascii="Courier New" w:hAnsi="Courier New" w:cs="Courier New" w:hint="default"/>
+      </w:rPr>
+    </w:lvl>
+    <w:lvl w:ilvl="8" w:tplc="0C090005" w:tentative="1">
+      <w:start w:val="1"/>
+      <w:numFmt w:val="bullet"/>
+      <w:lvlText w:val=""/>
+      <w:lvlJc w:val="left"/>
+      <w:pPr>
+        <w:ind w:left="6480" w:hanging="360"/>
+      </w:pPr>
+      <w:rPr>
+        <w:rFonts w:ascii="Wingdings" w:hAnsi="Wingdings" w:hint="default"/>
+      </w:rPr>
+    </w:lvl>
+  </w:abstractNum>
+  <w:abstractNum w:abstractNumId="10" w15:restartNumberingAfterBreak="0">
+    <w:nsid w:val="51073C32"/>
+    <w:multiLevelType w:val="hybridMultilevel"/>
+    <w:tmpl w:val="7248A5CA"/>
+    <w:lvl w:ilvl="0" w:tplc="45F64E12">
+      <w:start w:val="3"/>
+      <w:numFmt w:val="bullet"/>
+      <w:lvlText w:val=""/>
+      <w:lvlJc w:val="left"/>
+      <w:pPr>
+        <w:ind w:left="720" w:hanging="360"/>
+      </w:pPr>
+      <w:rPr>
+        <w:rFonts w:ascii="Symbol" w:eastAsiaTheme="minorEastAsia" w:hAnsi="Symbol" w:cstheme="minorBidi" w:hint="default"/>
+      </w:rPr>
+    </w:lvl>
+    <w:lvl w:ilvl="1" w:tplc="0C090003" w:tentative="1">
+      <w:start w:val="1"/>
+      <w:numFmt w:val="bullet"/>
+      <w:lvlText w:val="o"/>
+      <w:lvlJc w:val="left"/>
+      <w:pPr>
+        <w:ind w:left="1440" w:hanging="360"/>
+      </w:pPr>
+      <w:rPr>
+        <w:rFonts w:ascii="Courier New" w:hAnsi="Courier New" w:cs="Courier New" w:hint="default"/>
+      </w:rPr>
+    </w:lvl>
+    <w:lvl w:ilvl="2" w:tplc="0C090005" w:tentative="1">
+      <w:start w:val="1"/>
+      <w:numFmt w:val="bullet"/>
+      <w:lvlText w:val=""/>
+      <w:lvlJc w:val="left"/>
+      <w:pPr>
+        <w:ind w:left="2160" w:hanging="360"/>
+      </w:pPr>
+      <w:rPr>
+        <w:rFonts w:ascii="Wingdings" w:hAnsi="Wingdings" w:hint="default"/>
+      </w:rPr>
+    </w:lvl>
+    <w:lvl w:ilvl="3" w:tplc="0C090001" w:tentative="1">
+      <w:start w:val="1"/>
+      <w:numFmt w:val="bullet"/>
+      <w:lvlText w:val=""/>
+      <w:lvlJc w:val="left"/>
+      <w:pPr>
+        <w:ind w:left="2880" w:hanging="360"/>
+      </w:pPr>
+      <w:rPr>
+        <w:rFonts w:ascii="Symbol" w:hAnsi="Symbol" w:hint="default"/>
+      </w:rPr>
+    </w:lvl>
+    <w:lvl w:ilvl="4" w:tplc="0C090003" w:tentative="1">
+      <w:start w:val="1"/>
+      <w:numFmt w:val="bullet"/>
+      <w:lvlText w:val="o"/>
+      <w:lvlJc w:val="left"/>
+      <w:pPr>
+        <w:ind w:left="3600" w:hanging="360"/>
+      </w:pPr>
+      <w:rPr>
+        <w:rFonts w:ascii="Courier New" w:hAnsi="Courier New" w:cs="Courier New" w:hint="default"/>
+      </w:rPr>
+    </w:lvl>
+    <w:lvl w:ilvl="5" w:tplc="0C090005" w:tentative="1">
+      <w:start w:val="1"/>
+      <w:numFmt w:val="bullet"/>
+      <w:lvlText w:val=""/>
+      <w:lvlJc w:val="left"/>
+      <w:pPr>
+        <w:ind w:left="4320" w:hanging="360"/>
+      </w:pPr>
+      <w:rPr>
+        <w:rFonts w:ascii="Wingdings" w:hAnsi="Wingdings" w:hint="default"/>
+      </w:rPr>
+    </w:lvl>
+    <w:lvl w:ilvl="6" w:tplc="0C090001" w:tentative="1">
+      <w:start w:val="1"/>
+      <w:numFmt w:val="bullet"/>
+      <w:lvlText w:val=""/>
+      <w:lvlJc w:val="left"/>
+      <w:pPr>
+        <w:ind w:left="5040" w:hanging="360"/>
+      </w:pPr>
+      <w:rPr>
+        <w:rFonts w:ascii="Symbol" w:hAnsi="Symbol" w:hint="default"/>
+      </w:rPr>
+    </w:lvl>
+    <w:lvl w:ilvl="7" w:tplc="0C090003" w:tentative="1">
+      <w:start w:val="1"/>
+      <w:numFmt w:val="bullet"/>
+      <w:lvlText w:val="o"/>
+      <w:lvlJc w:val="left"/>
+      <w:pPr>
+        <w:ind w:left="5760" w:hanging="360"/>
+      </w:pPr>
+      <w:rPr>
+        <w:rFonts w:ascii="Courier New" w:hAnsi="Courier New" w:cs="Courier New" w:hint="default"/>
+      </w:rPr>
+    </w:lvl>
+    <w:lvl w:ilvl="8" w:tplc="0C090005" w:tentative="1">
+      <w:start w:val="1"/>
+      <w:numFmt w:val="bullet"/>
+      <w:lvlText w:val=""/>
+      <w:lvlJc w:val="left"/>
+      <w:pPr>
+        <w:ind w:left="6480" w:hanging="360"/>
+      </w:pPr>
+      <w:rPr>
+        <w:rFonts w:ascii="Wingdings" w:hAnsi="Wingdings" w:hint="default"/>
+      </w:rPr>
+    </w:lvl>
+  </w:abstractNum>
   <w:num w:numId="1" w16cid:durableId="4982762">
     <w:abstractNumId w:val="8"/>
   </w:num>
@@ -8064,6 +8433,12 @@
   </w:num>
   <w:num w:numId="9" w16cid:durableId="255675284">
     <w:abstractNumId w:val="0"/>
+  </w:num>
+  <w:num w:numId="10" w16cid:durableId="278269216">
+    <w:abstractNumId w:val="9"/>
+  </w:num>
+  <w:num w:numId="11" w16cid:durableId="168563086">
+    <w:abstractNumId w:val="10"/>
   </w:num>
 </w:numbering>
 </file>

</xml_diff>